<commit_message>
Corregir errores de tipos y permisos de usuario - Agregar sistema de permisos por usuario (canDownload, canEdit) - Permitir inicio de sesiÃ³n sin aprobaciÃ³n - Mostrar todos los usuarios en admin panel - Agregar controles de permisos en admin - Corregir imports de Google Drive API con manejo de errores
</commit_message>
<xml_diff>
--- a/templates/tunos12.docx
+++ b/templates/tunos12.docx
@@ -83,7 +83,7 @@
           <w:b/>
           <w:bCs/>
         </w:rPr>
-        <w:t>JUDITH SANGUINO BARRANCO</w:t>
+        <w:t>LIDIA YANETH NIÑO RODRUGUEZ</w:t>
       </w:r>
     </w:p>
     <w:p>
@@ -92,36 +92,21 @@
         <w:rPr>
           <w:rFonts w:ascii="Arial" w:hAnsi="Arial" w:cs="Arial"/>
           <w:b/>
-          <w:lang w:val="es-MX"/>
+          <w:bCs/>
         </w:rPr>
       </w:pPr>
       <w:r>
         <w:rPr>
           <w:rFonts w:ascii="Arial" w:hAnsi="Arial" w:cs="Arial"/>
           <w:b/>
-          <w:lang w:val="es-MX"/>
-        </w:rPr>
-        <w:t>CC</w:t>
-      </w:r>
-      <w:r>
-        <w:rPr>
-          <w:rFonts w:ascii="Arial" w:hAnsi="Arial" w:cs="Arial"/>
-          <w:b/>
-          <w:lang w:val="es-MX"/>
-        </w:rPr>
-        <w:t xml:space="preserve"> N: </w:t>
-      </w:r>
-      <w:r>
-        <w:rPr>
-          <w:rFonts w:ascii="Arial" w:hAnsi="Arial" w:cs="Arial"/>
-          <w:b/>
           <w:bCs/>
         </w:rPr>
-        <w:t>1007321074</w:t>
+        <w:t>1090992262</w:t>
       </w:r>
     </w:p>
     <w:p>
       <w:pPr>
+        <w:jc w:val="center"/>
         <w:rPr>
           <w:rFonts w:ascii="Arial" w:hAnsi="Arial" w:cs="Arial"/>
           <w:lang w:val="es-MX"/>
@@ -170,13 +155,13 @@
         <w:rPr>
           <w:rFonts w:ascii="Arial" w:hAnsi="Arial" w:cs="Arial"/>
         </w:rPr>
-        <w:t>4</w:t>
+        <w:t>56</w:t>
       </w:r>
       <w:r>
         <w:rPr>
           <w:rFonts w:ascii="Arial" w:hAnsi="Arial" w:cs="Arial"/>
         </w:rPr>
-        <w:t>43</w:t>
+        <w:t>3</w:t>
       </w:r>
       <w:r>
         <w:rPr>
@@ -207,13 +192,13 @@
         <w:rPr>
           <w:rFonts w:ascii="Arial" w:hAnsi="Arial" w:cs="Arial"/>
         </w:rPr>
-        <w:t xml:space="preserve"> N. DE S. DEL 0</w:t>
+        <w:t xml:space="preserve"> N. DE S. DEL </w:t>
       </w:r>
       <w:r>
         <w:rPr>
           <w:rFonts w:ascii="Arial" w:hAnsi="Arial" w:cs="Arial"/>
         </w:rPr>
-        <w:t>8</w:t>
+        <w:t>06</w:t>
       </w:r>
       <w:r>
         <w:rPr>
@@ -473,13 +458,19 @@
               <w:rPr>
                 <w:rFonts w:ascii="Arial" w:hAnsi="Arial" w:cs="Arial"/>
               </w:rPr>
-              <w:t>20</w:t>
-            </w:r>
-            <w:r>
-              <w:rPr>
-                <w:rFonts w:ascii="Arial" w:hAnsi="Arial" w:cs="Arial"/>
-              </w:rPr>
-              <w:t xml:space="preserve"> TURNOS</w:t>
+              <w:t>2</w:t>
+            </w:r>
+            <w:r>
+              <w:rPr>
+                <w:rFonts w:ascii="Arial" w:hAnsi="Arial" w:cs="Arial"/>
+              </w:rPr>
+              <w:t xml:space="preserve">2 </w:t>
+            </w:r>
+            <w:r>
+              <w:rPr>
+                <w:rFonts w:ascii="Arial" w:hAnsi="Arial" w:cs="Arial"/>
+              </w:rPr>
+              <w:t>TURNOS</w:t>
             </w:r>
           </w:p>
         </w:tc>
@@ -500,6 +491,7 @@
                 <w:rFonts w:ascii="Arial" w:hAnsi="Arial" w:cs="Arial"/>
               </w:rPr>
             </w:pPr>
+            <w:proofErr w:type="gramStart"/>
             <w:r>
               <w:rPr>
                 <w:rFonts w:ascii="Arial" w:hAnsi="Arial" w:cs="Arial"/>
@@ -510,7 +502,26 @@
               <w:rPr>
                 <w:rFonts w:ascii="Arial" w:hAnsi="Arial" w:cs="Arial"/>
               </w:rPr>
-              <w:t>1.200.000</w:t>
+              <w:t>1</w:t>
+            </w:r>
+            <w:proofErr w:type="gramEnd"/>
+            <w:r>
+              <w:rPr>
+                <w:rFonts w:ascii="Arial" w:hAnsi="Arial" w:cs="Arial"/>
+              </w:rPr>
+              <w:t>.</w:t>
+            </w:r>
+            <w:r>
+              <w:rPr>
+                <w:rFonts w:ascii="Arial" w:hAnsi="Arial" w:cs="Arial"/>
+              </w:rPr>
+              <w:t>32</w:t>
+            </w:r>
+            <w:r>
+              <w:rPr>
+                <w:rFonts w:ascii="Arial" w:hAnsi="Arial" w:cs="Arial"/>
+              </w:rPr>
+              <w:t>0.000</w:t>
             </w:r>
           </w:p>
         </w:tc>
@@ -536,7 +547,7 @@
                 <w:b/>
                 <w:bCs/>
               </w:rPr>
-              <w:t>ELIECER CARRASCAL</w:t>
+              <w:t>SANTIAGO QUINTERO GILBERTO</w:t>
             </w:r>
           </w:p>
         </w:tc>
@@ -799,19 +810,7 @@
               <w:rPr>
                 <w:rFonts w:ascii="Arial" w:hAnsi="Arial" w:cs="Arial"/>
               </w:rPr>
-              <w:t xml:space="preserve">$  </w:t>
-            </w:r>
-            <w:r>
-              <w:rPr>
-                <w:rFonts w:ascii="Arial" w:hAnsi="Arial" w:cs="Arial"/>
-              </w:rPr>
-              <w:t xml:space="preserve">   180</w:t>
-            </w:r>
-            <w:r>
-              <w:rPr>
-                <w:rFonts w:ascii="Arial" w:hAnsi="Arial" w:cs="Arial"/>
-              </w:rPr>
-              <w:t>.000</w:t>
+              <w:t>$     180.000</w:t>
             </w:r>
           </w:p>
         </w:tc>
@@ -926,14 +925,14 @@
                 <w:rFonts w:ascii="Arial" w:hAnsi="Arial" w:cs="Arial"/>
                 <w:b/>
               </w:rPr>
-              <w:t>4</w:t>
-            </w:r>
-            <w:r>
-              <w:rPr>
-                <w:rFonts w:ascii="Arial" w:hAnsi="Arial" w:cs="Arial"/>
-                <w:b/>
-              </w:rPr>
-              <w:t>43</w:t>
+              <w:t>56</w:t>
+            </w:r>
+            <w:r>
+              <w:rPr>
+                <w:rFonts w:ascii="Arial" w:hAnsi="Arial" w:cs="Arial"/>
+                <w:b/>
+              </w:rPr>
+              <w:t>3</w:t>
             </w:r>
             <w:r>
               <w:rPr>
@@ -986,7 +985,7 @@
           <w:b/>
           <w:bCs/>
         </w:rPr>
-        <w:t>31800025969</w:t>
+        <w:t>31896688904</w:t>
       </w:r>
     </w:p>
     <w:tbl>
@@ -1578,14 +1577,6 @@
                 <w:b/>
               </w:rPr>
             </w:pPr>
-            <w:r>
-              <w:rPr>
-                <w:rFonts w:ascii="Arial" w:hAnsi="Arial" w:cs="Arial"/>
-                <w:b/>
-                <w:bCs/>
-              </w:rPr>
-              <w:t>3145305351</w:t>
-            </w:r>
           </w:p>
         </w:tc>
       </w:tr>
@@ -1624,7 +1615,23 @@
                 <w:b/>
                 <w:bCs/>
               </w:rPr>
-              <w:t>1007321074</w:t>
+              <w:t>1090992262</w:t>
+            </w:r>
+            <w:r>
+              <w:rPr>
+                <w:rFonts w:ascii="Arial" w:hAnsi="Arial" w:cs="Arial"/>
+                <w:b/>
+                <w:bCs/>
+              </w:rPr>
+              <w:t xml:space="preserve">     </w:t>
+            </w:r>
+            <w:r>
+              <w:rPr>
+                <w:rFonts w:ascii="Arial" w:hAnsi="Arial" w:cs="Arial"/>
+                <w:b/>
+                <w:bCs/>
+              </w:rPr>
+              <w:t>3157287608</w:t>
             </w:r>
           </w:p>
         </w:tc>

</xml_diff>